<commit_message>
add bubble & quick sort ALG
</commit_message>
<xml_diff>
--- a/doc/suzhou/云计算技术与应用项目题库/第十届高技能大赛预赛题 - 云计算技术与应用项目单选题参考.docx
+++ b/doc/suzhou/云计算技术与应用项目题库/第十届高技能大赛预赛题 - 云计算技术与应用项目单选题参考.docx
@@ -15122,8 +15122,6 @@
         </w:rPr>
         <w:t>A ）</w:t>
       </w:r>
-      <w:bookmarkStart w:id="2" w:name="_GoBack"/>
-      <w:bookmarkEnd w:id="2"/>
     </w:p>
     <w:p>
       <w:pPr>
@@ -15780,6 +15778,7 @@
         <w:rPr>
           <w:rFonts w:asciiTheme="minorEastAsia" w:eastAsiaTheme="minorEastAsia" w:hAnsiTheme="minorEastAsia" w:hint="eastAsia"/>
           <w:szCs w:val="21"/>
+          <w:highlight w:val="yellow"/>
         </w:rPr>
         <w:t>项目资源计划工具不包括</w:t>
       </w:r>
@@ -17605,6 +17604,7 @@
         <w:rPr>
           <w:rFonts w:asciiTheme="minorEastAsia" w:eastAsiaTheme="minorEastAsia" w:hAnsiTheme="minorEastAsia" w:hint="eastAsia"/>
           <w:szCs w:val="21"/>
+          <w:highlight w:val="yellow"/>
         </w:rPr>
         <w:t>计算机</w:t>
       </w:r>
@@ -17613,6 +17613,7 @@
           <w:rFonts w:asciiTheme="minorEastAsia" w:eastAsiaTheme="minorEastAsia" w:hAnsiTheme="minorEastAsia" w:cs="SimSun" w:hint="eastAsia"/>
           <w:color w:val="000000"/>
           <w:szCs w:val="21"/>
+          <w:highlight w:val="yellow"/>
         </w:rPr>
         <w:t xml:space="preserve">算法必须具备输入、输出和（ </w:t>
       </w:r>
@@ -17621,6 +17622,7 @@
           <w:rFonts w:asciiTheme="minorEastAsia" w:eastAsiaTheme="minorEastAsia" w:hAnsiTheme="minorEastAsia" w:cs="SimSun" w:hint="eastAsia"/>
           <w:color w:val="FF0000"/>
           <w:szCs w:val="21"/>
+          <w:highlight w:val="yellow"/>
         </w:rPr>
         <w:t>B</w:t>
       </w:r>
@@ -17629,8 +17631,17 @@
           <w:rFonts w:asciiTheme="minorEastAsia" w:eastAsiaTheme="minorEastAsia" w:hAnsiTheme="minorEastAsia" w:cs="SimSun" w:hint="eastAsia"/>
           <w:color w:val="000000"/>
           <w:szCs w:val="21"/>
-        </w:rPr>
-        <w:t xml:space="preserve"> ）等5个特性。</w:t>
+          <w:highlight w:val="yellow"/>
+        </w:rPr>
+        <w:t xml:space="preserve"> ）等5个特性</w:t>
+      </w:r>
+      <w:r>
+        <w:rPr>
+          <w:rFonts w:asciiTheme="minorEastAsia" w:eastAsiaTheme="minorEastAsia" w:hAnsiTheme="minorEastAsia" w:cs="SimSun" w:hint="eastAsia"/>
+          <w:color w:val="000000"/>
+          <w:szCs w:val="21"/>
+        </w:rPr>
+        <w:t>。</w:t>
       </w:r>
     </w:p>
     <w:p>
@@ -17693,6 +17704,7 @@
           <w:rFonts w:asciiTheme="minorEastAsia" w:eastAsiaTheme="minorEastAsia" w:hAnsiTheme="minorEastAsia" w:cs="SimSun" w:hint="eastAsia"/>
           <w:color w:val="000000"/>
           <w:szCs w:val="21"/>
+          <w:highlight w:val="yellow"/>
         </w:rPr>
         <w:t xml:space="preserve">用邻接表表示图进行广度优先遍历时，通常是采用（ </w:t>
       </w:r>
@@ -17701,6 +17713,7 @@
           <w:rFonts w:asciiTheme="minorEastAsia" w:eastAsiaTheme="minorEastAsia" w:hAnsiTheme="minorEastAsia" w:cs="SimSun" w:hint="eastAsia"/>
           <w:color w:val="FF0000"/>
           <w:szCs w:val="21"/>
+          <w:highlight w:val="yellow"/>
         </w:rPr>
         <w:t>B</w:t>
       </w:r>
@@ -17709,8 +17722,17 @@
           <w:rFonts w:asciiTheme="minorEastAsia" w:eastAsiaTheme="minorEastAsia" w:hAnsiTheme="minorEastAsia" w:cs="SimSun" w:hint="eastAsia"/>
           <w:color w:val="000000"/>
           <w:szCs w:val="21"/>
-        </w:rPr>
-        <w:t xml:space="preserve"> ）来实现算法的。</w:t>
+          <w:highlight w:val="yellow"/>
+        </w:rPr>
+        <w:t xml:space="preserve"> ）来实现算法的</w:t>
+      </w:r>
+      <w:r>
+        <w:rPr>
+          <w:rFonts w:asciiTheme="minorEastAsia" w:eastAsiaTheme="minorEastAsia" w:hAnsiTheme="minorEastAsia" w:cs="SimSun" w:hint="eastAsia"/>
+          <w:color w:val="000000"/>
+          <w:szCs w:val="21"/>
+        </w:rPr>
+        <w:t>。</w:t>
       </w:r>
     </w:p>
     <w:p>
@@ -17963,6 +17985,7 @@
           <w:rFonts w:asciiTheme="minorEastAsia" w:eastAsiaTheme="minorEastAsia" w:hAnsiTheme="minorEastAsia" w:cs="SimSun" w:hint="eastAsia"/>
           <w:color w:val="000000"/>
           <w:szCs w:val="21"/>
+          <w:highlight w:val="yellow"/>
         </w:rPr>
         <w:t>用</w:t>
       </w:r>
@@ -17970,6 +17993,7 @@
         <w:rPr>
           <w:rFonts w:asciiTheme="minorEastAsia" w:eastAsiaTheme="minorEastAsia" w:hAnsiTheme="minorEastAsia" w:hint="eastAsia"/>
           <w:szCs w:val="21"/>
+          <w:highlight w:val="yellow"/>
         </w:rPr>
         <w:t>邻接</w:t>
       </w:r>
@@ -17978,6 +18002,7 @@
           <w:rFonts w:asciiTheme="minorEastAsia" w:eastAsiaTheme="minorEastAsia" w:hAnsiTheme="minorEastAsia" w:cs="SimSun" w:hint="eastAsia"/>
           <w:color w:val="000000"/>
           <w:szCs w:val="21"/>
+          <w:highlight w:val="yellow"/>
         </w:rPr>
         <w:t xml:space="preserve">表表示图进行深度优先遍历时,通常是采用( </w:t>
       </w:r>
@@ -17986,6 +18011,7 @@
           <w:rFonts w:asciiTheme="minorEastAsia" w:eastAsiaTheme="minorEastAsia" w:hAnsiTheme="minorEastAsia" w:cs="SimSun" w:hint="eastAsia"/>
           <w:color w:val="FF0000"/>
           <w:szCs w:val="21"/>
+          <w:highlight w:val="yellow"/>
         </w:rPr>
         <w:t xml:space="preserve">A </w:t>
       </w:r>
@@ -17994,8 +18020,17 @@
           <w:rFonts w:asciiTheme="minorEastAsia" w:eastAsiaTheme="minorEastAsia" w:hAnsiTheme="minorEastAsia" w:cs="SimSun" w:hint="eastAsia"/>
           <w:color w:val="000000"/>
           <w:szCs w:val="21"/>
-        </w:rPr>
-        <w:t>)来实现算法的。</w:t>
+          <w:highlight w:val="yellow"/>
+        </w:rPr>
+        <w:t>)来实现算法的</w:t>
+      </w:r>
+      <w:r>
+        <w:rPr>
+          <w:rFonts w:asciiTheme="minorEastAsia" w:eastAsiaTheme="minorEastAsia" w:hAnsiTheme="minorEastAsia" w:cs="SimSun" w:hint="eastAsia"/>
+          <w:color w:val="000000"/>
+          <w:szCs w:val="21"/>
+        </w:rPr>
+        <w:t>。</w:t>
       </w:r>
     </w:p>
     <w:p>
@@ -18433,8 +18468,17 @@
           <w:rFonts w:asciiTheme="minorEastAsia" w:eastAsiaTheme="minorEastAsia" w:hAnsiTheme="minorEastAsia" w:cs="SimSun" w:hint="eastAsia"/>
           <w:color w:val="000000"/>
           <w:szCs w:val="21"/>
-        </w:rPr>
-        <w:t xml:space="preserve">在一个带权连通图G中，权值最小的边一定包含在G的（ </w:t>
+          <w:highlight w:val="yellow"/>
+        </w:rPr>
+        <w:t>在一个带权连通图G中，权值最小的边一定包含在G的</w:t>
+      </w:r>
+      <w:r>
+        <w:rPr>
+          <w:rFonts w:asciiTheme="minorEastAsia" w:eastAsiaTheme="minorEastAsia" w:hAnsiTheme="minorEastAsia" w:cs="SimSun" w:hint="eastAsia"/>
+          <w:color w:val="000000"/>
+          <w:szCs w:val="21"/>
+        </w:rPr>
+        <w:t xml:space="preserve">（ </w:t>
       </w:r>
       <w:r>
         <w:rPr>
@@ -20513,8 +20557,16 @@
         <w:rPr>
           <w:rFonts w:asciiTheme="minorEastAsia" w:eastAsiaTheme="minorEastAsia" w:hAnsiTheme="minorEastAsia" w:hint="eastAsia"/>
           <w:szCs w:val="21"/>
-        </w:rPr>
-        <w:t>在堆排序算法中我们用一个数组A来模拟二叉树T，如果该A[0]存放的是T的根节点，那么A[K](K&gt;0)的父亲节点是（    ）。</w:t>
+          <w:highlight w:val="yellow"/>
+        </w:rPr>
+        <w:t>在堆排序算法中我们用一个数组A来模拟二叉树T，如果该A[0]存放的是T的根节点，那么A[K](K&gt;0)的父亲节点是</w:t>
+      </w:r>
+      <w:r>
+        <w:rPr>
+          <w:rFonts w:asciiTheme="minorEastAsia" w:eastAsiaTheme="minorEastAsia" w:hAnsiTheme="minorEastAsia" w:hint="eastAsia"/>
+          <w:szCs w:val="21"/>
+        </w:rPr>
+        <w:t>（    ）。</w:t>
       </w:r>
     </w:p>
     <w:p>
@@ -21265,12 +21317,14 @@
         <w:rPr>
           <w:rFonts w:asciiTheme="minorEastAsia" w:eastAsiaTheme="minorEastAsia" w:hAnsiTheme="minorEastAsia"/>
           <w:szCs w:val="21"/>
-        </w:rPr>
-      </w:pPr>
-      <w:r>
-        <w:rPr>
-          <w:rFonts w:asciiTheme="minorEastAsia" w:eastAsiaTheme="minorEastAsia" w:hAnsiTheme="minorEastAsia" w:hint="eastAsia"/>
-          <w:szCs w:val="21"/>
+          <w:highlight w:val="yellow"/>
+        </w:rPr>
+      </w:pPr>
+      <w:r>
+        <w:rPr>
+          <w:rFonts w:asciiTheme="minorEastAsia" w:eastAsiaTheme="minorEastAsia" w:hAnsiTheme="minorEastAsia" w:hint="eastAsia"/>
+          <w:szCs w:val="21"/>
+          <w:highlight w:val="yellow"/>
         </w:rPr>
         <w:t>3NF（   ）规范化为BCNF。</w:t>
       </w:r>
@@ -22867,8 +22921,16 @@
         <w:rPr>
           <w:rFonts w:asciiTheme="minorEastAsia" w:eastAsiaTheme="minorEastAsia" w:hAnsiTheme="minorEastAsia" w:hint="eastAsia"/>
           <w:szCs w:val="21"/>
-        </w:rPr>
-        <w:t>程序的三种基本控制结构是（    ）。</w:t>
+          <w:highlight w:val="yellow"/>
+        </w:rPr>
+        <w:t>程序的三种基本控制结构是</w:t>
+      </w:r>
+      <w:r>
+        <w:rPr>
+          <w:rFonts w:asciiTheme="minorEastAsia" w:eastAsiaTheme="minorEastAsia" w:hAnsiTheme="minorEastAsia" w:hint="eastAsia"/>
+          <w:szCs w:val="21"/>
+        </w:rPr>
+        <w:t>（    ）。</w:t>
       </w:r>
     </w:p>
     <w:p>
@@ -23693,8 +23755,16 @@
         <w:rPr>
           <w:rFonts w:asciiTheme="minorEastAsia" w:eastAsiaTheme="minorEastAsia" w:hAnsiTheme="minorEastAsia" w:hint="eastAsia"/>
           <w:szCs w:val="21"/>
-        </w:rPr>
-        <w:t>在将E-R模型向关系模型转换的过程中，若将三个实体之间的多对多联系m:n:p转换为关系模式，则该关系模式的关键字为什么？（    ）</w:t>
+          <w:highlight w:val="yellow"/>
+        </w:rPr>
+        <w:t>在将E-R模型向关系模型转换的过程中，若将三个实体之间的多对多联系m:n:p转换为关系模式，则该关系模式的关键字为什么</w:t>
+      </w:r>
+      <w:r>
+        <w:rPr>
+          <w:rFonts w:asciiTheme="minorEastAsia" w:eastAsiaTheme="minorEastAsia" w:hAnsiTheme="minorEastAsia" w:hint="eastAsia"/>
+          <w:szCs w:val="21"/>
+        </w:rPr>
+        <w:t>？（    ）</w:t>
       </w:r>
     </w:p>
     <w:p>
@@ -23939,8 +24009,16 @@
         <w:rPr>
           <w:rFonts w:asciiTheme="minorEastAsia" w:eastAsiaTheme="minorEastAsia" w:hAnsiTheme="minorEastAsia" w:hint="eastAsia"/>
           <w:szCs w:val="21"/>
-        </w:rPr>
-        <w:t xml:space="preserve">ISO 的软件质量评价模型由3层组成，其中用于评价设计质量的准则是（    </w:t>
+          <w:highlight w:val="yellow"/>
+        </w:rPr>
+        <w:t>ISO 的软件质量评价模型由3层组成，其中用于评价设计质量的准则是</w:t>
+      </w:r>
+      <w:r>
+        <w:rPr>
+          <w:rFonts w:asciiTheme="minorEastAsia" w:eastAsiaTheme="minorEastAsia" w:hAnsiTheme="minorEastAsia" w:hint="eastAsia"/>
+          <w:szCs w:val="21"/>
+        </w:rPr>
+        <w:t xml:space="preserve">（    </w:t>
       </w:r>
       <w:r>
         <w:rPr>
@@ -25246,6 +25324,8 @@
         </w:rPr>
         <w:t>生成器模式</w:t>
       </w:r>
+      <w:bookmarkStart w:id="2" w:name="_GoBack"/>
+      <w:bookmarkEnd w:id="2"/>
     </w:p>
     <w:p>
       <w:pPr>
@@ -31585,7 +31665,7 @@
 </file>
 
 <file path=customXml/itemProps1.xml><?xml version="1.0" encoding="utf-8"?>
-<ds:datastoreItem xmlns:ds="http://schemas.openxmlformats.org/officeDocument/2006/customXml" ds:itemID="{87D1BC33-7F53-4B1E-86E9-3C482F10B0DF}">
+<ds:datastoreItem xmlns:ds="http://schemas.openxmlformats.org/officeDocument/2006/customXml" ds:itemID="{AD485145-278B-408C-A3EE-4B9E2D8F2B66}">
   <ds:schemaRefs>
     <ds:schemaRef ds:uri="http://schemas.openxmlformats.org/officeDocument/2006/bibliography"/>
   </ds:schemaRefs>

</xml_diff>